<commit_message>
Minor adjustment to how to use Content Controls with DocumentAssembler
</commit_message>
<xml_diff>
--- a/OpenXmlPowerToolsExamples/DocumentAssembler/TemplateDocument.docx
+++ b/OpenXmlPowerToolsExamples/DocumentAssembler/TemplateDocument.docx
@@ -7,8 +7,13 @@
         <w:ind w:left="4320"/>
       </w:pPr>
       <w:r>
-        <w:t>Contoso, Inc</w:t>
-      </w:r>
+        <w:t xml:space="preserve">Contoso, </w:t>
+      </w:r>
+      <w:proofErr w:type="spellStart"/>
+      <w:r>
+        <w:t>Inc</w:t>
+      </w:r>
+      <w:proofErr w:type="spellEnd"/>
     </w:p>
     <w:p>
       <w:pPr>
@@ -20,44 +25,39 @@
     </w:p>
     <w:p>
       <w:r>
-        <w:rPr>
-          <w:rFonts w:cstheme="minorHAnsi"/>
-        </w:rPr>
         <w:t>Dear</w:t>
       </w:r>
       <w:r>
-        <w:rPr>
-          <w:rFonts w:cstheme="minorHAnsi"/>
-        </w:rPr>
-        <w:t xml:space="preserve"> &lt;# </w:t>
-      </w:r>
-      <w:r>
-        <w:rPr>
-          <w:rFonts w:cstheme="minorHAnsi"/>
-          <w:shd w:val="clear" w:color="auto" w:fill="DBE5F1" w:themeFill="accent1" w:themeFillTint="33"/>
-        </w:rPr>
-        <w:t>&lt;</w:t>
-      </w:r>
-      <w:r>
-        <w:rPr>
-          <w:rFonts w:cstheme="minorHAnsi"/>
-          <w:shd w:val="clear" w:color="auto" w:fill="DBE5F1" w:themeFill="accent1" w:themeFillTint="33"/>
-        </w:rPr>
-        <w:t>Content Select</w:t>
-      </w:r>
-      <w:r>
-        <w:rPr>
-          <w:rFonts w:cstheme="minorHAnsi"/>
-          <w:shd w:val="clear" w:color="auto" w:fill="DBE5F1" w:themeFill="accent1" w:themeFillTint="33"/>
-        </w:rPr>
-        <w:t>="./Name" /&gt;</w:t>
-      </w:r>
-      <w:r>
-        <w:rPr>
-          <w:rFonts w:cstheme="minorHAnsi"/>
-        </w:rPr>
-        <w:t xml:space="preserve"> #&gt;</w:t>
-      </w:r>
+        <w:t xml:space="preserve"> </w:t>
+      </w:r>
+      <w:sdt>
+        <w:sdtPr>
+          <w:id w:val="226580492"/>
+          <w:placeholder>
+            <w:docPart w:val="DefaultPlaceholder_1081868574"/>
+          </w:placeholder>
+          <w:text/>
+        </w:sdtPr>
+        <w:sdtContent>
+          <w:r>
+            <w:t>&lt;</w:t>
+          </w:r>
+          <w:r>
+            <w:t>Content Select</w:t>
+          </w:r>
+          <w:r>
+            <w:t>="</w:t>
+          </w:r>
+          <w:proofErr w:type="gramStart"/>
+          <w:r>
+            <w:t>./</w:t>
+          </w:r>
+          <w:proofErr w:type="gramEnd"/>
+          <w:r>
+            <w:t>Name" /&gt;</w:t>
+          </w:r>
+        </w:sdtContent>
+      </w:sdt>
       <w:r>
         <w:t>,</w:t>
       </w:r>
@@ -77,7 +77,6 @@
         </w:pBdr>
         <w:ind w:left="720"/>
         <w:rPr>
-          <w:rFonts w:cstheme="minorHAnsi"/>
           <w:i/>
         </w:rPr>
       </w:pPr>
@@ -93,39 +92,62 @@
         </w:rPr>
         <w:t xml:space="preserve"> </w:t>
       </w:r>
-      <w:r>
-        <w:t xml:space="preserve">&lt;# </w:t>
-      </w:r>
+      <w:sdt>
+        <w:sdtPr>
+          <w:rPr>
+            <w:i/>
+          </w:rPr>
+          <w:id w:val="-225463580"/>
+          <w:placeholder>
+            <w:docPart w:val="DefaultPlaceholder_1081868574"/>
+          </w:placeholder>
+          <w:text/>
+        </w:sdtPr>
+        <w:sdtContent>
+          <w:r>
+            <w:rPr>
+              <w:i/>
+            </w:rPr>
+            <w:t>&lt;</w:t>
+          </w:r>
+          <w:r>
+            <w:rPr>
+              <w:i/>
+            </w:rPr>
+            <w:t>Content Select</w:t>
+          </w:r>
+          <w:r>
+            <w:rPr>
+              <w:i/>
+            </w:rPr>
+            <w:t>="</w:t>
+          </w:r>
+          <w:proofErr w:type="gramStart"/>
+          <w:r>
+            <w:rPr>
+              <w:i/>
+            </w:rPr>
+            <w:t>./</w:t>
+          </w:r>
+          <w:proofErr w:type="spellStart"/>
+          <w:proofErr w:type="gramEnd"/>
+          <w:r>
+            <w:rPr>
+              <w:i/>
+            </w:rPr>
+            <w:t>CustomerID</w:t>
+          </w:r>
+          <w:proofErr w:type="spellEnd"/>
+          <w:r>
+            <w:rPr>
+              <w:i/>
+            </w:rPr>
+            <w:t>" /&gt;</w:t>
+          </w:r>
+        </w:sdtContent>
+      </w:sdt>
       <w:r>
         <w:rPr>
-          <w:rFonts w:cstheme="minorHAnsi"/>
-          <w:shd w:val="clear" w:color="auto" w:fill="DBE5F1" w:themeFill="accent1" w:themeFillTint="33"/>
-        </w:rPr>
-        <w:t>&lt;</w:t>
-      </w:r>
-      <w:r>
-        <w:rPr>
-          <w:rFonts w:cstheme="minorHAnsi"/>
-          <w:shd w:val="clear" w:color="auto" w:fill="DBE5F1" w:themeFill="accent1" w:themeFillTint="33"/>
-        </w:rPr>
-        <w:t>Content Select</w:t>
-      </w:r>
-      <w:r>
-        <w:rPr>
-          <w:rFonts w:cstheme="minorHAnsi"/>
-          <w:shd w:val="clear" w:color="auto" w:fill="DBE5F1" w:themeFill="accent1" w:themeFillTint="33"/>
-        </w:rPr>
-        <w:t>="./CustomerID" /&gt;</w:t>
-      </w:r>
-      <w:r>
-        <w:rPr>
-          <w:rFonts w:cstheme="minorHAnsi"/>
-        </w:rPr>
-        <w:t xml:space="preserve"> #&gt;</w:t>
-      </w:r>
-      <w:r>
-        <w:rPr>
-          <w:rFonts w:cstheme="minorHAnsi"/>
           <w:i/>
         </w:rPr>
         <w:t>.</w:t>
@@ -136,35 +158,28 @@
         <w:t>When you create pictures, charts, or diagrams, they also coordinate with your current document look.</w:t>
       </w:r>
     </w:p>
-    <w:p>
-      <w:r>
-        <w:t xml:space="preserve">&lt;# </w:t>
-      </w:r>
-      <w:r>
-        <w:rPr>
-          <w:rFonts w:cstheme="minorHAnsi"/>
-          <w:shd w:val="clear" w:color="auto" w:fill="DBE5F1" w:themeFill="accent1" w:themeFillTint="33"/>
-        </w:rPr>
-        <w:t xml:space="preserve">&lt;Table </w:t>
-      </w:r>
-      <w:r>
-        <w:rPr>
-          <w:rFonts w:cstheme="minorHAnsi"/>
-          <w:shd w:val="clear" w:color="auto" w:fill="DBE5F1" w:themeFill="accent1" w:themeFillTint="33"/>
-        </w:rPr>
-        <w:t>Select</w:t>
-      </w:r>
-      <w:r>
-        <w:rPr>
-          <w:rFonts w:cstheme="minorHAnsi"/>
-          <w:shd w:val="clear" w:color="auto" w:fill="DBE5F1" w:themeFill="accent1" w:themeFillTint="33"/>
-        </w:rPr>
-        <w:t>="./Orders/Order"</w:t>
-      </w:r>
-      <w:r>
-        <w:t xml:space="preserve"> /&gt; #&gt;</w:t>
-      </w:r>
-    </w:p>
+    <w:sdt>
+      <w:sdtPr>
+        <w:id w:val="796644199"/>
+        <w:placeholder>
+          <w:docPart w:val="DefaultPlaceholder_1081868574"/>
+        </w:placeholder>
+        <w:text/>
+      </w:sdtPr>
+      <w:sdtContent>
+        <w:p>
+          <w:r>
+            <w:t xml:space="preserve">&lt;Table </w:t>
+          </w:r>
+          <w:r>
+            <w:t>Select</w:t>
+          </w:r>
+          <w:r>
+            <w:t>="./Orders/Order" /&gt;</w:t>
+          </w:r>
+        </w:p>
+      </w:sdtContent>
+    </w:sdt>
     <w:tbl>
       <w:tblPr>
         <w:tblStyle w:val="MediumShading1-Accent4"/>
@@ -266,8 +281,17 @@
                 <w:b w:val="0"/>
                 <w:bCs w:val="0"/>
               </w:rPr>
-              <w:t>./ProductDescription</w:t>
+              <w:t>./</w:t>
             </w:r>
+            <w:proofErr w:type="spellStart"/>
+            <w:r>
+              <w:rPr>
+                <w:b w:val="0"/>
+                <w:bCs w:val="0"/>
+              </w:rPr>
+              <w:t>ProductDescription</w:t>
+            </w:r>
+            <w:proofErr w:type="spellEnd"/>
           </w:p>
         </w:tc>
         <w:tc>
@@ -307,6 +331,7 @@
               </w:rPr>
               <w:t>./</w:t>
             </w:r>
+            <w:proofErr w:type="spellStart"/>
             <w:r>
               <w:rPr>
                 <w:rStyle w:val="PlaceholderText"/>
@@ -314,6 +339,7 @@
               </w:rPr>
               <w:t>OrderDate</w:t>
             </w:r>
+            <w:proofErr w:type="spellEnd"/>
           </w:p>
         </w:tc>
       </w:tr>
@@ -327,290 +353,258 @@
         </w:rPr>
       </w:pPr>
     </w:p>
+    <w:sdt>
+      <w:sdtPr>
+        <w:id w:val="1827556292"/>
+        <w:placeholder>
+          <w:docPart w:val="DefaultPlaceholder_1081868574"/>
+        </w:placeholder>
+        <w:text/>
+      </w:sdtPr>
+      <w:sdtContent>
+        <w:p>
+          <w:pPr>
+            <w:spacing w:after="0"/>
+          </w:pPr>
+          <w:r>
+            <w:t xml:space="preserve">&lt;Repeat </w:t>
+          </w:r>
+          <w:r>
+            <w:t>Select</w:t>
+          </w:r>
+          <w:r>
+            <w:t>="./Orders/Order"/&gt;</w:t>
+          </w:r>
+        </w:p>
+      </w:sdtContent>
+    </w:sdt>
     <w:p>
-      <w:pPr>
-        <w:spacing w:after="0"/>
-        <w:rPr>
-          <w:i/>
-        </w:rPr>
-      </w:pPr>
-      <w:r>
-        <w:t xml:space="preserve">&lt;# </w:t>
-      </w:r>
-      <w:r>
-        <w:rPr>
-          <w:rFonts w:cstheme="minorHAnsi"/>
-          <w:shd w:val="clear" w:color="auto" w:fill="DBE5F1" w:themeFill="accent1" w:themeFillTint="33"/>
-        </w:rPr>
-        <w:t xml:space="preserve">&lt;Repeat </w:t>
-      </w:r>
-      <w:r>
-        <w:rPr>
-          <w:rFonts w:cstheme="minorHAnsi"/>
-          <w:shd w:val="clear" w:color="auto" w:fill="DBE5F1" w:themeFill="accent1" w:themeFillTint="33"/>
-        </w:rPr>
-        <w:t>Select</w:t>
-      </w:r>
-      <w:r>
-        <w:rPr>
-          <w:rFonts w:cstheme="minorHAnsi"/>
-          <w:shd w:val="clear" w:color="auto" w:fill="DBE5F1" w:themeFill="accent1" w:themeFillTint="33"/>
-        </w:rPr>
-        <w:t>="./Orders/Order"/&gt;</w:t>
-      </w:r>
-      <w:r>
-        <w:t xml:space="preserve"> #&gt;</w:t>
+      <w:r>
+        <w:t xml:space="preserve">The description for </w:t>
+      </w:r>
+      <w:r>
+        <w:t>Order #</w:t>
+      </w:r>
+      <w:sdt>
+        <w:sdtPr>
+          <w:id w:val="-77445584"/>
+          <w:placeholder>
+            <w:docPart w:val="DefaultPlaceholder_1081868574"/>
+          </w:placeholder>
+          <w:text/>
+        </w:sdtPr>
+        <w:sdtContent>
+          <w:r>
+            <w:t>&lt;Content Select="@Number"/&gt;</w:t>
+          </w:r>
+        </w:sdtContent>
+      </w:sdt>
+      <w:r>
+        <w:t xml:space="preserve"> is</w:t>
+      </w:r>
+      <w:r>
+        <w:t xml:space="preserve"> </w:t>
+      </w:r>
+      <w:sdt>
+        <w:sdtPr>
+          <w:id w:val="22685363"/>
+          <w:placeholder>
+            <w:docPart w:val="DefaultPlaceholder_1081868574"/>
+          </w:placeholder>
+          <w:text/>
+        </w:sdtPr>
+        <w:sdtContent>
+          <w:r>
+            <w:t>&lt;</w:t>
+          </w:r>
+          <w:r>
+            <w:t>Content Select</w:t>
+          </w:r>
+          <w:r>
+            <w:t>="</w:t>
+          </w:r>
+          <w:r>
+            <w:t>./</w:t>
+          </w:r>
+          <w:proofErr w:type="spellStart"/>
+          <w:r>
+            <w:t>ProductDescription</w:t>
+          </w:r>
+          <w:proofErr w:type="spellEnd"/>
+          <w:r>
+            <w:t>"/&gt;</w:t>
+          </w:r>
+        </w:sdtContent>
+      </w:sdt>
+      <w:r>
+        <w:t>.</w:t>
       </w:r>
     </w:p>
     <w:p>
-      <w:pPr>
-        <w:rPr>
-          <w:rFonts w:cstheme="minorHAnsi"/>
-          <w:i/>
-        </w:rPr>
-      </w:pPr>
-      <w:r>
-        <w:t xml:space="preserve">The description for </w:t>
-      </w:r>
-      <w:r>
-        <w:t xml:space="preserve">Order #&lt;# </w:t>
-      </w:r>
-      <w:r>
-        <w:rPr>
-          <w:rFonts w:cstheme="minorHAnsi"/>
-          <w:shd w:val="clear" w:color="auto" w:fill="DBE5F1" w:themeFill="accent1" w:themeFillTint="33"/>
-        </w:rPr>
-        <w:t>&lt;Content Select="@Number"</w:t>
-      </w:r>
-      <w:r>
-        <w:rPr>
-          <w:rFonts w:cstheme="minorHAnsi"/>
-          <w:shd w:val="clear" w:color="auto" w:fill="DBE5F1" w:themeFill="accent1" w:themeFillTint="33"/>
-        </w:rPr>
-        <w:t>/&gt;</w:t>
-      </w:r>
-      <w:r>
-        <w:t xml:space="preserve"> #&gt;</w:t>
-      </w:r>
-      <w:r>
-        <w:t xml:space="preserve"> is</w:t>
-      </w:r>
-      <w:r>
-        <w:t xml:space="preserve"> &lt;# </w:t>
-      </w:r>
-      <w:r>
-        <w:rPr>
-          <w:rFonts w:cstheme="minorHAnsi"/>
-          <w:shd w:val="clear" w:color="auto" w:fill="DBE5F1" w:themeFill="accent1" w:themeFillTint="33"/>
-        </w:rPr>
-        <w:t>&lt;</w:t>
-      </w:r>
-      <w:r>
-        <w:rPr>
-          <w:rFonts w:cstheme="minorHAnsi"/>
-          <w:shd w:val="clear" w:color="auto" w:fill="DBE5F1" w:themeFill="accent1" w:themeFillTint="33"/>
-        </w:rPr>
-        <w:t>Content Select</w:t>
-      </w:r>
-      <w:r>
-        <w:rPr>
-          <w:rFonts w:cstheme="minorHAnsi"/>
-          <w:shd w:val="clear" w:color="auto" w:fill="DBE5F1" w:themeFill="accent1" w:themeFillTint="33"/>
-        </w:rPr>
-        <w:t>="</w:t>
-      </w:r>
-      <w:r>
-        <w:rPr>
-          <w:rFonts w:cstheme="minorHAnsi"/>
-          <w:shd w:val="clear" w:color="auto" w:fill="DBE5F1" w:themeFill="accent1" w:themeFillTint="33"/>
-        </w:rPr>
-        <w:t>./ProductDescription</w:t>
-      </w:r>
-      <w:r>
-        <w:rPr>
-          <w:rFonts w:cstheme="minorHAnsi"/>
-          <w:shd w:val="clear" w:color="auto" w:fill="DBE5F1" w:themeFill="accent1" w:themeFillTint="33"/>
-        </w:rPr>
-        <w:t>"/&gt;</w:t>
-      </w:r>
-      <w:r>
-        <w:rPr>
-          <w:rFonts w:cstheme="minorHAnsi"/>
-        </w:rPr>
-        <w:t xml:space="preserve"> #&gt;</w:t>
-      </w:r>
-      <w:r>
-        <w:rPr>
-          <w:rFonts w:cstheme="minorHAnsi"/>
-          <w:i/>
-        </w:rPr>
-        <w:t>.</w:t>
-      </w:r>
-    </w:p>
-    <w:p>
-      <w:pPr>
-        <w:rPr>
-          <w:rFonts w:cstheme="minorHAnsi"/>
-          <w:i/>
-        </w:rPr>
-      </w:pPr>
       <w:r>
         <w:t>Quantity:</w:t>
       </w:r>
       <w:r>
-        <w:t xml:space="preserve"> &lt;# </w:t>
-      </w:r>
-      <w:r>
-        <w:rPr>
-          <w:rFonts w:cstheme="minorHAnsi"/>
-          <w:shd w:val="clear" w:color="auto" w:fill="DBE5F1" w:themeFill="accent1" w:themeFillTint="33"/>
-        </w:rPr>
-        <w:t>&lt;</w:t>
-      </w:r>
-      <w:r>
-        <w:rPr>
-          <w:rFonts w:cstheme="minorHAnsi"/>
-          <w:shd w:val="clear" w:color="auto" w:fill="DBE5F1" w:themeFill="accent1" w:themeFillTint="33"/>
-        </w:rPr>
-        <w:t>Content Select</w:t>
-      </w:r>
-      <w:r>
-        <w:rPr>
-          <w:rFonts w:cstheme="minorHAnsi"/>
-          <w:shd w:val="clear" w:color="auto" w:fill="DBE5F1" w:themeFill="accent1" w:themeFillTint="33"/>
-        </w:rPr>
-        <w:t>="</w:t>
-      </w:r>
-      <w:r>
-        <w:rPr>
-          <w:rFonts w:cstheme="minorHAnsi"/>
-          <w:shd w:val="clear" w:color="auto" w:fill="DBE5F1" w:themeFill="accent1" w:themeFillTint="33"/>
-        </w:rPr>
-        <w:t>./Quantity</w:t>
-      </w:r>
-      <w:r>
-        <w:rPr>
-          <w:rFonts w:cstheme="minorHAnsi"/>
-          <w:shd w:val="clear" w:color="auto" w:fill="DBE5F1" w:themeFill="accent1" w:themeFillTint="33"/>
-        </w:rPr>
-        <w:t>"/&gt;</w:t>
-      </w:r>
-      <w:r>
-        <w:rPr>
-          <w:rFonts w:cstheme="minorHAnsi"/>
-        </w:rPr>
-        <w:t xml:space="preserve"> #&gt;</w:t>
-      </w:r>
+        <w:t xml:space="preserve"> </w:t>
+      </w:r>
+      <w:sdt>
+        <w:sdtPr>
+          <w:id w:val="-407775694"/>
+          <w:placeholder>
+            <w:docPart w:val="DefaultPlaceholder_1081868574"/>
+          </w:placeholder>
+          <w:text/>
+        </w:sdtPr>
+        <w:sdtContent>
+          <w:r>
+            <w:t>&lt;</w:t>
+          </w:r>
+          <w:r>
+            <w:t>Content Select</w:t>
+          </w:r>
+          <w:r>
+            <w:t>="</w:t>
+          </w:r>
+          <w:r>
+            <w:t>./Quantity</w:t>
+          </w:r>
+          <w:r>
+            <w:t>"/&gt;</w:t>
+          </w:r>
+        </w:sdtContent>
+      </w:sdt>
     </w:p>
     <w:p>
       <w:pPr>
         <w:pBdr>
           <w:bottom w:val="single" w:sz="6" w:space="1" w:color="auto"/>
         </w:pBdr>
-        <w:rPr>
-          <w:rFonts w:cstheme="minorHAnsi"/>
-          <w:i/>
-        </w:rPr>
       </w:pPr>
       <w:r>
         <w:t>Date:</w:t>
       </w:r>
       <w:r>
-        <w:t xml:space="preserve"> &lt;# </w:t>
-      </w:r>
-      <w:r>
-        <w:rPr>
-          <w:rFonts w:cstheme="minorHAnsi"/>
-          <w:shd w:val="clear" w:color="auto" w:fill="DBE5F1" w:themeFill="accent1" w:themeFillTint="33"/>
-        </w:rPr>
-        <w:t>&lt;</w:t>
-      </w:r>
-      <w:r>
-        <w:rPr>
-          <w:rFonts w:cstheme="minorHAnsi"/>
-          <w:shd w:val="clear" w:color="auto" w:fill="DBE5F1" w:themeFill="accent1" w:themeFillTint="33"/>
-        </w:rPr>
-        <w:t>Content Select</w:t>
-      </w:r>
-      <w:r>
-        <w:rPr>
-          <w:rFonts w:cstheme="minorHAnsi"/>
-          <w:shd w:val="clear" w:color="auto" w:fill="DBE5F1" w:themeFill="accent1" w:themeFillTint="33"/>
-        </w:rPr>
-        <w:t>="./OrderDate"/&gt;</w:t>
-      </w:r>
-      <w:r>
-        <w:rPr>
-          <w:rFonts w:cstheme="minorHAnsi"/>
-        </w:rPr>
-        <w:t xml:space="preserve"> #&gt;</w:t>
-      </w:r>
-      <w:bookmarkStart w:id="0" w:name="_GoBack"/>
-      <w:bookmarkEnd w:id="0"/>
+        <w:t xml:space="preserve"> </w:t>
+      </w:r>
+      <w:sdt>
+        <w:sdtPr>
+          <w:id w:val="-1418938519"/>
+          <w:placeholder>
+            <w:docPart w:val="DefaultPlaceholder_1081868574"/>
+          </w:placeholder>
+          <w:text/>
+        </w:sdtPr>
+        <w:sdtContent>
+          <w:r>
+            <w:t>&lt;</w:t>
+          </w:r>
+          <w:r>
+            <w:t>Content Select</w:t>
+          </w:r>
+          <w:r>
+            <w:t>="./</w:t>
+          </w:r>
+          <w:proofErr w:type="spellStart"/>
+          <w:r>
+            <w:t>OrderDate</w:t>
+          </w:r>
+          <w:proofErr w:type="spellEnd"/>
+          <w:r>
+            <w:t>"/&gt;</w:t>
+          </w:r>
+        </w:sdtContent>
+      </w:sdt>
+    </w:p>
+    <w:sdt>
+      <w:sdtPr>
+        <w:id w:val="-1712417468"/>
+        <w:placeholder>
+          <w:docPart w:val="DefaultPlaceholder_1081868574"/>
+        </w:placeholder>
+        <w:text/>
+      </w:sdtPr>
+      <w:sdtContent>
+        <w:p>
+          <w:r>
+            <w:t>&lt;</w:t>
+          </w:r>
+          <w:proofErr w:type="spellStart"/>
+          <w:r>
+            <w:t>EndRepeat</w:t>
+          </w:r>
+          <w:proofErr w:type="spellEnd"/>
+          <w:r>
+            <w:t>/&gt;</w:t>
+          </w:r>
+        </w:p>
+      </w:sdtContent>
+    </w:sdt>
+    <w:sdt>
+      <w:sdtPr>
+        <w:id w:val="-1122760061"/>
+        <w:placeholder>
+          <w:docPart w:val="DefaultPlaceholder_1081868574"/>
+        </w:placeholder>
+        <w:text/>
+      </w:sdtPr>
+      <w:sdtContent>
+        <w:p>
+          <w:pPr>
+            <w:spacing w:after="0"/>
+          </w:pPr>
+          <w:r>
+            <w:t xml:space="preserve">&lt;Conditional </w:t>
+          </w:r>
+          <w:r>
+            <w:t>Select</w:t>
+          </w:r>
+          <w:r>
+            <w:t>="</w:t>
+          </w:r>
+          <w:proofErr w:type="gramStart"/>
+          <w:r>
+            <w:t>./</w:t>
+          </w:r>
+          <w:proofErr w:type="spellStart"/>
+          <w:proofErr w:type="gramEnd"/>
+          <w:r>
+            <w:t>HighValueCustomer</w:t>
+          </w:r>
+          <w:proofErr w:type="spellEnd"/>
+          <w:r>
+            <w:t>" Match="T</w:t>
+          </w:r>
+          <w:r>
+            <w:t>rue"/&gt;</w:t>
+          </w:r>
+        </w:p>
+      </w:sdtContent>
+    </w:sdt>
+    <w:p>
+      <w:r>
+        <w:t>Beca</w:t>
+      </w:r>
+      <w:r>
+        <w:t>use you are one of our largest</w:t>
+      </w:r>
+      <w:r>
+        <w:t xml:space="preserve"> customers, we are inviting you to an open house next Tuesday in our</w:t>
+      </w:r>
+      <w:r>
+        <w:t xml:space="preserve"> </w:t>
+      </w:r>
+      <w:r>
+        <w:t xml:space="preserve">main </w:t>
+      </w:r>
+      <w:proofErr w:type="spellStart"/>
+      <w:r>
+        <w:t>office.</w:t>
+      </w:r>
     </w:p>
     <w:p>
-      <w:r>
-        <w:t xml:space="preserve">&lt;# </w:t>
-      </w:r>
-      <w:r>
-        <w:rPr>
-          <w:rFonts w:cstheme="minorHAnsi"/>
-          <w:shd w:val="clear" w:color="auto" w:fill="DBE5F1" w:themeFill="accent1" w:themeFillTint="33"/>
-        </w:rPr>
-        <w:t xml:space="preserve">&lt;EndRepeat/&gt; </w:t>
-      </w:r>
-      <w:r>
-        <w:t>#&gt;</w:t>
-      </w:r>
-    </w:p>
-    <w:p>
-      <w:pPr>
-        <w:spacing w:after="0"/>
-      </w:pPr>
-      <w:r>
-        <w:t xml:space="preserve">&lt;# </w:t>
-      </w:r>
-      <w:r>
-        <w:rPr>
-          <w:rFonts w:cstheme="minorHAnsi"/>
-          <w:shd w:val="clear" w:color="auto" w:fill="DBE5F1" w:themeFill="accent1" w:themeFillTint="33"/>
-        </w:rPr>
-        <w:t xml:space="preserve">&lt;Conditional </w:t>
-      </w:r>
-      <w:r>
-        <w:rPr>
-          <w:rFonts w:cstheme="minorHAnsi"/>
-          <w:shd w:val="clear" w:color="auto" w:fill="DBE5F1" w:themeFill="accent1" w:themeFillTint="33"/>
-        </w:rPr>
-        <w:t>Select</w:t>
-      </w:r>
-      <w:r>
-        <w:rPr>
-          <w:rFonts w:cstheme="minorHAnsi"/>
-          <w:shd w:val="clear" w:color="auto" w:fill="DBE5F1" w:themeFill="accent1" w:themeFillTint="33"/>
-        </w:rPr>
-        <w:t>="./HighValueCustomer" Match="T</w:t>
-      </w:r>
-      <w:r>
-        <w:rPr>
-          <w:rFonts w:cstheme="minorHAnsi"/>
-          <w:shd w:val="clear" w:color="auto" w:fill="DBE5F1" w:themeFill="accent1" w:themeFillTint="33"/>
-        </w:rPr>
-        <w:t>rue"/&gt;</w:t>
-      </w:r>
-      <w:r>
-        <w:t xml:space="preserve"> #&gt;</w:t>
-      </w:r>
-    </w:p>
-    <w:p>
-      <w:r>
-        <w:t>Beca</w:t>
-      </w:r>
-      <w:r>
-        <w:t>use you are one of our largest</w:t>
-      </w:r>
-      <w:r>
-        <w:t xml:space="preserve"> customers, we are inviting you to an open house next Tuesday in our main office.  This content can include </w:t>
+      <w:proofErr w:type="spellEnd"/>
+      <w:r>
+        <w:t xml:space="preserve">This content can include </w:t>
       </w:r>
       <w:r>
         <w:rPr>
@@ -650,6 +644,11 @@
       </w:r>
     </w:p>
     <w:p>
+      <w:pPr>
+        <w:rPr>
+          <w:i/>
+        </w:rPr>
+      </w:pPr>
       <w:r>
         <w:rPr>
           <w:i/>
@@ -666,66 +665,99 @@
         <w:rPr>
           <w:i/>
         </w:rPr>
-        <w:t>t forget: Your new customer ID is</w:t>
+        <w:t xml:space="preserve">t forget: Your new customer </w:t>
       </w:r>
       <w:r>
         <w:rPr>
           <w:i/>
         </w:rPr>
-        <w:t xml:space="preserve"> &lt;# </w:t>
-      </w:r>
-      <w:r>
-        <w:rPr>
-          <w:rFonts w:cstheme="minorHAnsi"/>
-          <w:shd w:val="clear" w:color="auto" w:fill="DBE5F1" w:themeFill="accent1" w:themeFillTint="33"/>
-        </w:rPr>
-        <w:t>&lt;</w:t>
-      </w:r>
-      <w:r>
-        <w:rPr>
-          <w:rFonts w:cstheme="minorHAnsi"/>
-          <w:shd w:val="clear" w:color="auto" w:fill="DBE5F1" w:themeFill="accent1" w:themeFillTint="33"/>
-        </w:rPr>
-        <w:t>Content Select</w:t>
-      </w:r>
-      <w:r>
-        <w:rPr>
-          <w:rFonts w:cstheme="minorHAnsi"/>
-          <w:shd w:val="clear" w:color="auto" w:fill="DBE5F1" w:themeFill="accent1" w:themeFillTint="33"/>
-        </w:rPr>
-        <w:t>="./CustomerID"/&gt;</w:t>
+        <w:t>ID is</w:t>
       </w:r>
       <w:r>
         <w:rPr>
           <w:i/>
         </w:rPr>
-        <w:t xml:space="preserve"> #&gt;</w:t>
-      </w:r>
+        <w:t xml:space="preserve"> </w:t>
+      </w:r>
+      <w:sdt>
+        <w:sdtPr>
+          <w:rPr>
+            <w:i/>
+          </w:rPr>
+          <w:id w:val="-1696375587"/>
+          <w:placeholder>
+            <w:docPart w:val="DefaultPlaceholder_1081868574"/>
+          </w:placeholder>
+          <w:text/>
+        </w:sdtPr>
+        <w:sdtContent>
+          <w:r>
+            <w:rPr>
+              <w:i/>
+            </w:rPr>
+            <w:t>&lt;</w:t>
+          </w:r>
+          <w:r>
+            <w:rPr>
+              <w:i/>
+            </w:rPr>
+            <w:t>Content Select</w:t>
+          </w:r>
+          <w:r>
+            <w:rPr>
+              <w:i/>
+            </w:rPr>
+            <w:t>="./</w:t>
+          </w:r>
+          <w:proofErr w:type="spellStart"/>
+          <w:r>
+            <w:rPr>
+              <w:i/>
+            </w:rPr>
+            <w:t>CustomerID</w:t>
+          </w:r>
+          <w:proofErr w:type="spellEnd"/>
+          <w:r>
+            <w:rPr>
+              <w:i/>
+            </w:rPr>
+            <w:t>"/&gt;</w:t>
+          </w:r>
+        </w:sdtContent>
+      </w:sdt>
     </w:p>
+    <w:sdt>
+      <w:sdtPr>
+        <w:id w:val="-555932048"/>
+        <w:placeholder>
+          <w:docPart w:val="DefaultPlaceholder_1081868574"/>
+        </w:placeholder>
+        <w:text/>
+      </w:sdtPr>
+      <w:sdtContent>
+        <w:p>
+          <w:r>
+            <w:t>&lt;</w:t>
+          </w:r>
+          <w:proofErr w:type="spellStart"/>
+          <w:r>
+            <w:t>EndConditional</w:t>
+          </w:r>
+          <w:proofErr w:type="spellEnd"/>
+          <w:r>
+            <w:t>/&gt;</w:t>
+          </w:r>
+        </w:p>
+      </w:sdtContent>
+    </w:sdt>
     <w:p>
       <w:r>
-        <w:t xml:space="preserve">&lt;# </w:t>
-      </w:r>
-      <w:r>
-        <w:rPr>
-          <w:rFonts w:cstheme="minorHAnsi"/>
-          <w:shd w:val="clear" w:color="auto" w:fill="DBE5F1" w:themeFill="accent1" w:themeFillTint="33"/>
-        </w:rPr>
-        <w:t>&lt;EndConditional/</w:t>
-      </w:r>
-      <w:r>
-        <w:rPr>
-          <w:shd w:val="clear" w:color="auto" w:fill="DBE5F1" w:themeFill="accent1" w:themeFillTint="33"/>
-        </w:rPr>
-        <w:t>&gt;</w:t>
-      </w:r>
-      <w:r>
-        <w:t xml:space="preserve"> #&gt;</w:t>
-      </w:r>
-    </w:p>
-    <w:p>
-      <w:r>
-        <w:t>We really appreciate your business.</w:t>
+        <w:t>We really apprecia</w:t>
+      </w:r>
+      <w:bookmarkStart w:id="0" w:name="_GoBack"/>
+      <w:bookmarkEnd w:id="0"/>
+      <w:r>
+        <w:t>te your business.</w:t>
       </w:r>
     </w:p>
     <w:p>
@@ -1148,7 +1180,6 @@
   <w:style w:type="character" w:default="1" w:styleId="DefaultParagraphFont">
     <w:name w:val="Default Paragraph Font"/>
     <w:uiPriority w:val="1"/>
-    <w:semiHidden/>
     <w:unhideWhenUsed/>
   </w:style>
   <w:style w:type="table" w:default="1" w:styleId="TableNormal">
@@ -1324,6 +1355,566 @@
     </w:rPr>
   </w:style>
 </w:styles>
+</file>
+
+<file path=word/glossary/document.xml><?xml version="1.0" encoding="utf-8"?>
+<w:glossaryDocument xmlns:wpc="http://schemas.microsoft.com/office/word/2010/wordprocessingCanvas" xmlns:mc="http://schemas.openxmlformats.org/markup-compatibility/2006" xmlns:o="urn:schemas-microsoft-com:office:office" xmlns:r="http://schemas.openxmlformats.org/officeDocument/2006/relationships" xmlns:m="http://schemas.openxmlformats.org/officeDocument/2006/math" xmlns:v="urn:schemas-microsoft-com:vml" xmlns:wp14="http://schemas.microsoft.com/office/word/2010/wordprocessingDrawing" xmlns:wp="http://schemas.openxmlformats.org/drawingml/2006/wordprocessingDrawing" xmlns:w10="urn:schemas-microsoft-com:office:word" xmlns:w="http://schemas.openxmlformats.org/wordprocessingml/2006/main" xmlns:w14="http://schemas.microsoft.com/office/word/2010/wordml" xmlns:w15="http://schemas.microsoft.com/office/word/2012/wordml" xmlns:wpg="http://schemas.microsoft.com/office/word/2010/wordprocessingGroup" xmlns:wpi="http://schemas.microsoft.com/office/word/2010/wordprocessingInk" xmlns:wne="http://schemas.microsoft.com/office/word/2006/wordml" xmlns:wps="http://schemas.microsoft.com/office/word/2010/wordprocessingShape" mc:Ignorable="w14 w15 wp14">
+  <w:docParts>
+    <w:docPart>
+      <w:docPartPr>
+        <w:name w:val="DefaultPlaceholder_1081868574"/>
+        <w:category>
+          <w:name w:val="General"/>
+          <w:gallery w:val="placeholder"/>
+        </w:category>
+        <w:types>
+          <w:type w:val="bbPlcHdr"/>
+        </w:types>
+        <w:behaviors>
+          <w:behavior w:val="content"/>
+        </w:behaviors>
+        <w:guid w:val="{B9B72AF5-B48E-431C-8BC5-D690132CE38B}"/>
+      </w:docPartPr>
+      <w:docPartBody>
+        <w:p>
+          <w:r>
+            <w:rPr>
+              <w:rStyle w:val="PlaceholderText"/>
+            </w:rPr>
+            <w:t>Click here to enter text.</w:t>
+          </w:r>
+        </w:p>
+      </w:docPartBody>
+    </w:docPart>
+  </w:docParts>
+</w:glossaryDocument>
+</file>
+
+<file path=word/glossary/fontTable.xml><?xml version="1.0" encoding="utf-8"?>
+<w:fonts xmlns:mc="http://schemas.openxmlformats.org/markup-compatibility/2006" xmlns:r="http://schemas.openxmlformats.org/officeDocument/2006/relationships" xmlns:w="http://schemas.openxmlformats.org/wordprocessingml/2006/main" xmlns:w14="http://schemas.microsoft.com/office/word/2010/wordml" xmlns:w15="http://schemas.microsoft.com/office/word/2012/wordml" mc:Ignorable="w14 w15">
+  <w:font w:name="Calibri">
+    <w:panose1 w:val="020F0502020204030204"/>
+    <w:charset w:val="00"/>
+    <w:family w:val="swiss"/>
+    <w:pitch w:val="variable"/>
+    <w:sig w:usb0="E00002FF" w:usb1="4000ACFF" w:usb2="00000001" w:usb3="00000000" w:csb0="0000019F" w:csb1="00000000"/>
+  </w:font>
+  <w:font w:name="Times New Roman">
+    <w:panose1 w:val="02020603050405020304"/>
+    <w:charset w:val="00"/>
+    <w:family w:val="roman"/>
+    <w:pitch w:val="variable"/>
+    <w:sig w:usb0="E0002EFF" w:usb1="C0007843" w:usb2="00000009" w:usb3="00000000" w:csb0="000001FF" w:csb1="00000000"/>
+  </w:font>
+  <w:font w:name="Tahoma">
+    <w:panose1 w:val="020B0604030504040204"/>
+    <w:charset w:val="00"/>
+    <w:family w:val="swiss"/>
+    <w:pitch w:val="variable"/>
+    <w:sig w:usb0="E1002EFF" w:usb1="C000605B" w:usb2="00000029" w:usb3="00000000" w:csb0="000101FF" w:csb1="00000000"/>
+  </w:font>
+  <w:font w:name="Courier New">
+    <w:panose1 w:val="02070309020205020404"/>
+    <w:charset w:val="00"/>
+    <w:family w:val="modern"/>
+    <w:pitch w:val="fixed"/>
+    <w:sig w:usb0="E0002AFF" w:usb1="C0007843" w:usb2="00000009" w:usb3="00000000" w:csb0="000001FF" w:csb1="00000000"/>
+  </w:font>
+  <w:font w:name="Cambria">
+    <w:panose1 w:val="02040503050406030204"/>
+    <w:charset w:val="00"/>
+    <w:family w:val="roman"/>
+    <w:pitch w:val="variable"/>
+    <w:sig w:usb0="E00002FF" w:usb1="400004FF" w:usb2="00000000" w:usb3="00000000" w:csb0="0000019F" w:csb1="00000000"/>
+  </w:font>
+  <w:font w:name="Calibri Light">
+    <w:panose1 w:val="020F0302020204030204"/>
+    <w:charset w:val="00"/>
+    <w:family w:val="swiss"/>
+    <w:pitch w:val="variable"/>
+    <w:sig w:usb0="A00002EF" w:usb1="4000207B" w:usb2="00000000" w:usb3="00000000" w:csb0="0000019F" w:csb1="00000000"/>
+  </w:font>
+</w:fonts>
+</file>
+
+<file path=word/glossary/settings.xml><?xml version="1.0" encoding="utf-8"?>
+<w:settings xmlns:mc="http://schemas.openxmlformats.org/markup-compatibility/2006" xmlns:o="urn:schemas-microsoft-com:office:office" xmlns:r="http://schemas.openxmlformats.org/officeDocument/2006/relationships" xmlns:m="http://schemas.openxmlformats.org/officeDocument/2006/math" xmlns:v="urn:schemas-microsoft-com:vml" xmlns:w10="urn:schemas-microsoft-com:office:word" xmlns:w="http://schemas.openxmlformats.org/wordprocessingml/2006/main" xmlns:w14="http://schemas.microsoft.com/office/word/2010/wordml" xmlns:w15="http://schemas.microsoft.com/office/word/2012/wordml" xmlns:sl="http://schemas.openxmlformats.org/schemaLibrary/2006/main" mc:Ignorable="w14 w15">
+  <w:view w:val="normal"/>
+  <w:defaultTabStop w:val="720"/>
+  <w:characterSpacingControl w:val="doNotCompress"/>
+  <w:compat>
+    <w:useFELayout/>
+    <w:compatSetting w:name="compatibilityMode" w:uri="http://schemas.microsoft.com/office/word" w:val="15"/>
+    <w:compatSetting w:name="overrideTableStyleFontSizeAndJustification" w:uri="http://schemas.microsoft.com/office/word" w:val="1"/>
+    <w:compatSetting w:name="enableOpenTypeFeatures" w:uri="http://schemas.microsoft.com/office/word" w:val="1"/>
+    <w:compatSetting w:name="doNotFlipMirrorIndents" w:uri="http://schemas.microsoft.com/office/word" w:val="1"/>
+    <w:compatSetting w:name="differentiateMultirowTableHeaders" w:uri="http://schemas.microsoft.com/office/word" w:val="1"/>
+  </w:compat>
+  <w:rsids>
+    <w:rsidRoot w:val="00197C0B"/>
+    <w:rsid w:val="00197C0B"/>
+    <w:rsid w:val="00520903"/>
+  </w:rsids>
+  <m:mathPr>
+    <m:mathFont m:val="Cambria Math"/>
+    <m:brkBin m:val="before"/>
+    <m:brkBinSub m:val="--"/>
+    <m:smallFrac m:val="0"/>
+    <m:dispDef/>
+    <m:lMargin m:val="0"/>
+    <m:rMargin m:val="0"/>
+    <m:defJc m:val="centerGroup"/>
+    <m:wrapIndent m:val="1440"/>
+    <m:intLim m:val="subSup"/>
+    <m:naryLim m:val="undOvr"/>
+  </m:mathPr>
+  <w:themeFontLang w:val="en-US"/>
+  <w:clrSchemeMapping w:bg1="light1" w:t1="dark1" w:bg2="light2" w:t2="dark2" w:accent1="accent1" w:accent2="accent2" w:accent3="accent3" w:accent4="accent4" w:accent5="accent5" w:accent6="accent6" w:hyperlink="hyperlink" w:followedHyperlink="followedHyperlink"/>
+  <w:decimalSymbol w:val="."/>
+  <w:listSeparator w:val=","/>
+  <w15:chartTrackingRefBased/>
+</w:settings>
+</file>
+
+<file path=word/glossary/styles.xml><?xml version="1.0" encoding="utf-8"?>
+<w:styles xmlns:mc="http://schemas.openxmlformats.org/markup-compatibility/2006" xmlns:r="http://schemas.openxmlformats.org/officeDocument/2006/relationships" xmlns:w="http://schemas.openxmlformats.org/wordprocessingml/2006/main" xmlns:w14="http://schemas.microsoft.com/office/word/2010/wordml" xmlns:w15="http://schemas.microsoft.com/office/word/2012/wordml" mc:Ignorable="w14 w15">
+  <w:docDefaults>
+    <w:rPrDefault>
+      <w:rPr>
+        <w:rFonts w:asciiTheme="minorHAnsi" w:eastAsiaTheme="minorEastAsia" w:hAnsiTheme="minorHAnsi" w:cstheme="minorBidi"/>
+        <w:sz w:val="22"/>
+        <w:szCs w:val="22"/>
+        <w:lang w:val="en-US" w:eastAsia="en-US" w:bidi="ar-SA"/>
+      </w:rPr>
+    </w:rPrDefault>
+    <w:pPrDefault>
+      <w:pPr>
+        <w:spacing w:after="160" w:line="259" w:lineRule="auto"/>
+      </w:pPr>
+    </w:pPrDefault>
+  </w:docDefaults>
+  <w:latentStyles w:defLockedState="0" w:defUIPriority="99" w:defSemiHidden="0" w:defUnhideWhenUsed="0" w:defQFormat="0" w:count="371">
+    <w:lsdException w:name="Normal" w:uiPriority="0" w:qFormat="1"/>
+    <w:lsdException w:name="heading 1" w:uiPriority="9" w:qFormat="1"/>
+    <w:lsdException w:name="heading 2" w:semiHidden="1" w:uiPriority="9" w:unhideWhenUsed="1" w:qFormat="1"/>
+    <w:lsdException w:name="heading 3" w:semiHidden="1" w:uiPriority="9" w:unhideWhenUsed="1" w:qFormat="1"/>
+    <w:lsdException w:name="heading 4" w:semiHidden="1" w:uiPriority="9" w:unhideWhenUsed="1" w:qFormat="1"/>
+    <w:lsdException w:name="heading 5" w:semiHidden="1" w:uiPriority="9" w:unhideWhenUsed="1" w:qFormat="1"/>
+    <w:lsdException w:name="heading 6" w:semiHidden="1" w:uiPriority="9" w:unhideWhenUsed="1" w:qFormat="1"/>
+    <w:lsdException w:name="heading 7" w:semiHidden="1" w:uiPriority="9" w:unhideWhenUsed="1" w:qFormat="1"/>
+    <w:lsdException w:name="heading 8" w:semiHidden="1" w:uiPriority="9" w:unhideWhenUsed="1" w:qFormat="1"/>
+    <w:lsdException w:name="heading 9" w:semiHidden="1" w:uiPriority="9" w:unhideWhenUsed="1" w:qFormat="1"/>
+    <w:lsdException w:name="index 1" w:semiHidden="1" w:unhideWhenUsed="1"/>
+    <w:lsdException w:name="index 2" w:semiHidden="1" w:unhideWhenUsed="1"/>
+    <w:lsdException w:name="index 3" w:semiHidden="1" w:unhideWhenUsed="1"/>
+    <w:lsdException w:name="index 4" w:semiHidden="1" w:unhideWhenUsed="1"/>
+    <w:lsdException w:name="index 5" w:semiHidden="1" w:unhideWhenUsed="1"/>
+    <w:lsdException w:name="index 6" w:semiHidden="1" w:unhideWhenUsed="1"/>
+    <w:lsdException w:name="index 7" w:semiHidden="1" w:unhideWhenUsed="1"/>
+    <w:lsdException w:name="index 8" w:semiHidden="1" w:unhideWhenUsed="1"/>
+    <w:lsdException w:name="index 9" w:semiHidden="1" w:unhideWhenUsed="1"/>
+    <w:lsdException w:name="toc 1" w:semiHidden="1" w:uiPriority="39" w:unhideWhenUsed="1"/>
+    <w:lsdException w:name="toc 2" w:semiHidden="1" w:uiPriority="39" w:unhideWhenUsed="1"/>
+    <w:lsdException w:name="toc 3" w:semiHidden="1" w:uiPriority="39" w:unhideWhenUsed="1"/>
+    <w:lsdException w:name="toc 4" w:semiHidden="1" w:uiPriority="39" w:unhideWhenUsed="1"/>
+    <w:lsdException w:name="toc 5" w:semiHidden="1" w:uiPriority="39" w:unhideWhenUsed="1"/>
+    <w:lsdException w:name="toc 6" w:semiHidden="1" w:uiPriority="39" w:unhideWhenUsed="1"/>
+    <w:lsdException w:name="toc 7" w:semiHidden="1" w:uiPriority="39" w:unhideWhenUsed="1"/>
+    <w:lsdException w:name="toc 8" w:semiHidden="1" w:uiPriority="39" w:unhideWhenUsed="1"/>
+    <w:lsdException w:name="toc 9" w:semiHidden="1" w:uiPriority="39" w:unhideWhenUsed="1"/>
+    <w:lsdException w:name="Normal Indent" w:semiHidden="1" w:unhideWhenUsed="1"/>
+    <w:lsdException w:name="footnote text" w:semiHidden="1" w:unhideWhenUsed="1"/>
+    <w:lsdException w:name="annotation text" w:semiHidden="1" w:unhideWhenUsed="1"/>
+    <w:lsdException w:name="header" w:semiHidden="1" w:unhideWhenUsed="1"/>
+    <w:lsdException w:name="footer" w:semiHidden="1" w:unhideWhenUsed="1"/>
+    <w:lsdException w:name="index heading" w:semiHidden="1" w:unhideWhenUsed="1"/>
+    <w:lsdException w:name="caption" w:semiHidden="1" w:uiPriority="35" w:unhideWhenUsed="1" w:qFormat="1"/>
+    <w:lsdException w:name="table of figures" w:semiHidden="1" w:unhideWhenUsed="1"/>
+    <w:lsdException w:name="envelope address" w:semiHidden="1" w:unhideWhenUsed="1"/>
+    <w:lsdException w:name="envelope return" w:semiHidden="1" w:unhideWhenUsed="1"/>
+    <w:lsdException w:name="footnote reference" w:semiHidden="1" w:unhideWhenUsed="1"/>
+    <w:lsdException w:name="annotation reference" w:semiHidden="1" w:unhideWhenUsed="1"/>
+    <w:lsdException w:name="line number" w:semiHidden="1" w:unhideWhenUsed="1"/>
+    <w:lsdException w:name="page number" w:semiHidden="1" w:unhideWhenUsed="1"/>
+    <w:lsdException w:name="endnote reference" w:semiHidden="1" w:unhideWhenUsed="1"/>
+    <w:lsdException w:name="endnote text" w:semiHidden="1" w:unhideWhenUsed="1"/>
+    <w:lsdException w:name="table of authorities" w:semiHidden="1" w:unhideWhenUsed="1"/>
+    <w:lsdException w:name="macro" w:semiHidden="1" w:unhideWhenUsed="1"/>
+    <w:lsdException w:name="toa heading" w:semiHidden="1" w:unhideWhenUsed="1"/>
+    <w:lsdException w:name="List" w:semiHidden="1" w:unhideWhenUsed="1"/>
+    <w:lsdException w:name="List Bullet" w:semiHidden="1" w:unhideWhenUsed="1"/>
+    <w:lsdException w:name="List Number" w:semiHidden="1" w:unhideWhenUsed="1"/>
+    <w:lsdException w:name="List 2" w:semiHidden="1" w:unhideWhenUsed="1"/>
+    <w:lsdException w:name="List 3" w:semiHidden="1" w:unhideWhenUsed="1"/>
+    <w:lsdException w:name="List 4" w:semiHidden="1" w:unhideWhenUsed="1"/>
+    <w:lsdException w:name="List 5" w:semiHidden="1" w:unhideWhenUsed="1"/>
+    <w:lsdException w:name="List Bullet 2" w:semiHidden="1" w:unhideWhenUsed="1"/>
+    <w:lsdException w:name="List Bullet 3" w:semiHidden="1" w:unhideWhenUsed="1"/>
+    <w:lsdException w:name="List Bullet 4" w:semiHidden="1" w:unhideWhenUsed="1"/>
+    <w:lsdException w:name="List Bullet 5" w:semiHidden="1" w:unhideWhenUsed="1"/>
+    <w:lsdException w:name="List Number 2" w:semiHidden="1" w:unhideWhenUsed="1"/>
+    <w:lsdException w:name="List Number 3" w:semiHidden="1" w:unhideWhenUsed="1"/>
+    <w:lsdException w:name="List Number 4" w:semiHidden="1" w:unhideWhenUsed="1"/>
+    <w:lsdException w:name="List Number 5" w:semiHidden="1" w:unhideWhenUsed="1"/>
+    <w:lsdException w:name="Title" w:uiPriority="10" w:qFormat="1"/>
+    <w:lsdException w:name="Closing" w:semiHidden="1" w:unhideWhenUsed="1"/>
+    <w:lsdException w:name="Signature" w:semiHidden="1" w:unhideWhenUsed="1"/>
+    <w:lsdException w:name="Default Paragraph Font" w:semiHidden="1" w:uiPriority="1" w:unhideWhenUsed="1"/>
+    <w:lsdException w:name="Body Text" w:semiHidden="1" w:unhideWhenUsed="1"/>
+    <w:lsdException w:name="Body Text Indent" w:semiHidden="1" w:unhideWhenUsed="1"/>
+    <w:lsdException w:name="List Continue" w:semiHidden="1" w:unhideWhenUsed="1"/>
+    <w:lsdException w:name="List Continue 2" w:semiHidden="1" w:unhideWhenUsed="1"/>
+    <w:lsdException w:name="List Continue 3" w:semiHidden="1" w:unhideWhenUsed="1"/>
+    <w:lsdException w:name="List Continue 4" w:semiHidden="1" w:unhideWhenUsed="1"/>
+    <w:lsdException w:name="List Continue 5" w:semiHidden="1" w:unhideWhenUsed="1"/>
+    <w:lsdException w:name="Message Header" w:semiHidden="1" w:unhideWhenUsed="1"/>
+    <w:lsdException w:name="Subtitle" w:uiPriority="11" w:qFormat="1"/>
+    <w:lsdException w:name="Salutation" w:semiHidden="1" w:unhideWhenUsed="1"/>
+    <w:lsdException w:name="Date" w:semiHidden="1" w:unhideWhenUsed="1"/>
+    <w:lsdException w:name="Body Text First Indent" w:semiHidden="1" w:unhideWhenUsed="1"/>
+    <w:lsdException w:name="Body Text First Indent 2" w:semiHidden="1" w:unhideWhenUsed="1"/>
+    <w:lsdException w:name="Note Heading" w:semiHidden="1" w:unhideWhenUsed="1"/>
+    <w:lsdException w:name="Body Text 2" w:semiHidden="1" w:unhideWhenUsed="1"/>
+    <w:lsdException w:name="Body Text 3" w:semiHidden="1" w:unhideWhenUsed="1"/>
+    <w:lsdException w:name="Body Text Indent 2" w:semiHidden="1" w:unhideWhenUsed="1"/>
+    <w:lsdException w:name="Body Text Indent 3" w:semiHidden="1" w:unhideWhenUsed="1"/>
+    <w:lsdException w:name="Block Text" w:semiHidden="1" w:unhideWhenUsed="1"/>
+    <w:lsdException w:name="Hyperlink" w:semiHidden="1" w:unhideWhenUsed="1"/>
+    <w:lsdException w:name="FollowedHyperlink" w:semiHidden="1" w:unhideWhenUsed="1"/>
+    <w:lsdException w:name="Strong" w:uiPriority="22" w:qFormat="1"/>
+    <w:lsdException w:name="Emphasis" w:uiPriority="20" w:qFormat="1"/>
+    <w:lsdException w:name="Document Map" w:semiHidden="1" w:unhideWhenUsed="1"/>
+    <w:lsdException w:name="Plain Text" w:semiHidden="1" w:unhideWhenUsed="1"/>
+    <w:lsdException w:name="E-mail Signature" w:semiHidden="1" w:unhideWhenUsed="1"/>
+    <w:lsdException w:name="HTML Top of Form" w:semiHidden="1" w:unhideWhenUsed="1"/>
+    <w:lsdException w:name="HTML Bottom of Form" w:semiHidden="1" w:unhideWhenUsed="1"/>
+    <w:lsdException w:name="Normal (Web)" w:semiHidden="1" w:unhideWhenUsed="1"/>
+    <w:lsdException w:name="HTML Acronym" w:semiHidden="1" w:unhideWhenUsed="1"/>
+    <w:lsdException w:name="HTML Address" w:semiHidden="1" w:unhideWhenUsed="1"/>
+    <w:lsdException w:name="HTML Cite" w:semiHidden="1" w:unhideWhenUsed="1"/>
+    <w:lsdException w:name="HTML Code" w:semiHidden="1" w:unhideWhenUsed="1"/>
+    <w:lsdException w:name="HTML Definition" w:semiHidden="1" w:unhideWhenUsed="1"/>
+    <w:lsdException w:name="HTML Keyboard" w:semiHidden="1" w:unhideWhenUsed="1"/>
+    <w:lsdException w:name="HTML Preformatted" w:semiHidden="1" w:unhideWhenUsed="1"/>
+    <w:lsdException w:name="HTML Sample" w:semiHidden="1" w:unhideWhenUsed="1"/>
+    <w:lsdException w:name="HTML Typewriter" w:semiHidden="1" w:unhideWhenUsed="1"/>
+    <w:lsdException w:name="HTML Variable" w:semiHidden="1" w:unhideWhenUsed="1"/>
+    <w:lsdException w:name="Normal Table" w:semiHidden="1" w:unhideWhenUsed="1"/>
+    <w:lsdException w:name="annotation subject" w:semiHidden="1" w:unhideWhenUsed="1"/>
+    <w:lsdException w:name="No List" w:semiHidden="1" w:unhideWhenUsed="1"/>
+    <w:lsdException w:name="Outline List 1" w:semiHidden="1" w:unhideWhenUsed="1"/>
+    <w:lsdException w:name="Outline List 2" w:semiHidden="1" w:unhideWhenUsed="1"/>
+    <w:lsdException w:name="Outline List 3" w:semiHidden="1" w:unhideWhenUsed="1"/>
+    <w:lsdException w:name="Table Simple 1" w:semiHidden="1" w:unhideWhenUsed="1"/>
+    <w:lsdException w:name="Table Simple 2" w:semiHidden="1" w:unhideWhenUsed="1"/>
+    <w:lsdException w:name="Table Simple 3" w:semiHidden="1" w:unhideWhenUsed="1"/>
+    <w:lsdException w:name="Table Classic 1" w:semiHidden="1" w:unhideWhenUsed="1"/>
+    <w:lsdException w:name="Table Classic 2" w:semiHidden="1" w:unhideWhenUsed="1"/>
+    <w:lsdException w:name="Table Classic 3" w:semiHidden="1" w:unhideWhenUsed="1"/>
+    <w:lsdException w:name="Table Classic 4" w:semiHidden="1" w:unhideWhenUsed="1"/>
+    <w:lsdException w:name="Table Colorful 1" w:semiHidden="1" w:unhideWhenUsed="1"/>
+    <w:lsdException w:name="Table Colorful 2" w:semiHidden="1" w:unhideWhenUsed="1"/>
+    <w:lsdException w:name="Table Colorful 3" w:semiHidden="1" w:unhideWhenUsed="1"/>
+    <w:lsdException w:name="Table Columns 1" w:semiHidden="1" w:unhideWhenUsed="1"/>
+    <w:lsdException w:name="Table Columns 2" w:semiHidden="1" w:unhideWhenUsed="1"/>
+    <w:lsdException w:name="Table Columns 3" w:semiHidden="1" w:unhideWhenUsed="1"/>
+    <w:lsdException w:name="Table Columns 4" w:semiHidden="1" w:unhideWhenUsed="1"/>
+    <w:lsdException w:name="Table Columns 5" w:semiHidden="1" w:unhideWhenUsed="1"/>
+    <w:lsdException w:name="Table Grid 1" w:semiHidden="1" w:unhideWhenUsed="1"/>
+    <w:lsdException w:name="Table Grid 2" w:semiHidden="1" w:unhideWhenUsed="1"/>
+    <w:lsdException w:name="Table Grid 3" w:semiHidden="1" w:unhideWhenUsed="1"/>
+    <w:lsdException w:name="Table Grid 4" w:semiHidden="1" w:unhideWhenUsed="1"/>
+    <w:lsdException w:name="Table Grid 5" w:semiHidden="1" w:unhideWhenUsed="1"/>
+    <w:lsdException w:name="Table Grid 6" w:semiHidden="1" w:unhideWhenUsed="1"/>
+    <w:lsdException w:name="Table Grid 7" w:semiHidden="1" w:unhideWhenUsed="1"/>
+    <w:lsdException w:name="Table Grid 8" w:semiHidden="1" w:unhideWhenUsed="1"/>
+    <w:lsdException w:name="Table List 1" w:semiHidden="1" w:unhideWhenUsed="1"/>
+    <w:lsdException w:name="Table List 2" w:semiHidden="1" w:unhideWhenUsed="1"/>
+    <w:lsdException w:name="Table List 3" w:semiHidden="1" w:unhideWhenUsed="1"/>
+    <w:lsdException w:name="Table List 4" w:semiHidden="1" w:unhideWhenUsed="1"/>
+    <w:lsdException w:name="Table List 5" w:semiHidden="1" w:unhideWhenUsed="1"/>
+    <w:lsdException w:name="Table List 6" w:semiHidden="1" w:unhideWhenUsed="1"/>
+    <w:lsdException w:name="Table List 7" w:semiHidden="1" w:unhideWhenUsed="1"/>
+    <w:lsdException w:name="Table List 8" w:semiHidden="1" w:unhideWhenUsed="1"/>
+    <w:lsdException w:name="Table 3D effects 1" w:semiHidden="1" w:unhideWhenUsed="1"/>
+    <w:lsdException w:name="Table 3D effects 2" w:semiHidden="1" w:unhideWhenUsed="1"/>
+    <w:lsdException w:name="Table 3D effects 3" w:semiHidden="1" w:unhideWhenUsed="1"/>
+    <w:lsdException w:name="Table Contemporary" w:semiHidden="1" w:unhideWhenUsed="1"/>
+    <w:lsdException w:name="Table Elegant" w:semiHidden="1" w:unhideWhenUsed="1"/>
+    <w:lsdException w:name="Table Professional" w:semiHidden="1" w:unhideWhenUsed="1"/>
+    <w:lsdException w:name="Table Subtle 1" w:semiHidden="1" w:unhideWhenUsed="1"/>
+    <w:lsdException w:name="Table Subtle 2" w:semiHidden="1" w:unhideWhenUsed="1"/>
+    <w:lsdException w:name="Table Web 1" w:semiHidden="1" w:unhideWhenUsed="1"/>
+    <w:lsdException w:name="Table Web 2" w:semiHidden="1" w:unhideWhenUsed="1"/>
+    <w:lsdException w:name="Table Web 3" w:semiHidden="1" w:unhideWhenUsed="1"/>
+    <w:lsdException w:name="Balloon Text" w:semiHidden="1" w:unhideWhenUsed="1"/>
+    <w:lsdException w:name="Table Grid" w:uiPriority="39"/>
+    <w:lsdException w:name="Table Theme" w:semiHidden="1" w:unhideWhenUsed="1"/>
+    <w:lsdException w:name="Placeholder Text" w:semiHidden="1"/>
+    <w:lsdException w:name="No Spacing" w:uiPriority="1" w:qFormat="1"/>
+    <w:lsdException w:name="Light Shading" w:uiPriority="60"/>
+    <w:lsdException w:name="Light List" w:uiPriority="61"/>
+    <w:lsdException w:name="Light Grid" w:uiPriority="62"/>
+    <w:lsdException w:name="Medium Shading 1" w:uiPriority="63"/>
+    <w:lsdException w:name="Medium Shading 2" w:uiPriority="64"/>
+    <w:lsdException w:name="Medium List 1" w:uiPriority="65"/>
+    <w:lsdException w:name="Medium List 2" w:uiPriority="66"/>
+    <w:lsdException w:name="Medium Grid 1" w:uiPriority="67"/>
+    <w:lsdException w:name="Medium Grid 2" w:uiPriority="68"/>
+    <w:lsdException w:name="Medium Grid 3" w:uiPriority="69"/>
+    <w:lsdException w:name="Dark List" w:uiPriority="70"/>
+    <w:lsdException w:name="Colorful Shading" w:uiPriority="71"/>
+    <w:lsdException w:name="Colorful List" w:uiPriority="72"/>
+    <w:lsdException w:name="Colorful Grid" w:uiPriority="73"/>
+    <w:lsdException w:name="Light Shading Accent 1" w:uiPriority="60"/>
+    <w:lsdException w:name="Light List Accent 1" w:uiPriority="61"/>
+    <w:lsdException w:name="Light Grid Accent 1" w:uiPriority="62"/>
+    <w:lsdException w:name="Medium Shading 1 Accent 1" w:uiPriority="63"/>
+    <w:lsdException w:name="Medium Shading 2 Accent 1" w:uiPriority="64"/>
+    <w:lsdException w:name="Medium List 1 Accent 1" w:uiPriority="65"/>
+    <w:lsdException w:name="Revision" w:semiHidden="1"/>
+    <w:lsdException w:name="List Paragraph" w:uiPriority="34" w:qFormat="1"/>
+    <w:lsdException w:name="Quote" w:uiPriority="29" w:qFormat="1"/>
+    <w:lsdException w:name="Intense Quote" w:uiPriority="30" w:qFormat="1"/>
+    <w:lsdException w:name="Medium List 2 Accent 1" w:uiPriority="66"/>
+    <w:lsdException w:name="Medium Grid 1 Accent 1" w:uiPriority="67"/>
+    <w:lsdException w:name="Medium Grid 2 Accent 1" w:uiPriority="68"/>
+    <w:lsdException w:name="Medium Grid 3 Accent 1" w:uiPriority="69"/>
+    <w:lsdException w:name="Dark List Accent 1" w:uiPriority="70"/>
+    <w:lsdException w:name="Colorful Shading Accent 1" w:uiPriority="71"/>
+    <w:lsdException w:name="Colorful List Accent 1" w:uiPriority="72"/>
+    <w:lsdException w:name="Colorful Grid Accent 1" w:uiPriority="73"/>
+    <w:lsdException w:name="Light Shading Accent 2" w:uiPriority="60"/>
+    <w:lsdException w:name="Light List Accent 2" w:uiPriority="61"/>
+    <w:lsdException w:name="Light Grid Accent 2" w:uiPriority="62"/>
+    <w:lsdException w:name="Medium Shading 1 Accent 2" w:uiPriority="63"/>
+    <w:lsdException w:name="Medium Shading 2 Accent 2" w:uiPriority="64"/>
+    <w:lsdException w:name="Medium List 1 Accent 2" w:uiPriority="65"/>
+    <w:lsdException w:name="Medium List 2 Accent 2" w:uiPriority="66"/>
+    <w:lsdException w:name="Medium Grid 1 Accent 2" w:uiPriority="67"/>
+    <w:lsdException w:name="Medium Grid 2 Accent 2" w:uiPriority="68"/>
+    <w:lsdException w:name="Medium Grid 3 Accent 2" w:uiPriority="69"/>
+    <w:lsdException w:name="Dark List Accent 2" w:uiPriority="70"/>
+    <w:lsdException w:name="Colorful Shading Accent 2" w:uiPriority="71"/>
+    <w:lsdException w:name="Colorful List Accent 2" w:uiPriority="72"/>
+    <w:lsdException w:name="Colorful Grid Accent 2" w:uiPriority="73"/>
+    <w:lsdException w:name="Light Shading Accent 3" w:uiPriority="60"/>
+    <w:lsdException w:name="Light List Accent 3" w:uiPriority="61"/>
+    <w:lsdException w:name="Light Grid Accent 3" w:uiPriority="62"/>
+    <w:lsdException w:name="Medium Shading 1 Accent 3" w:uiPriority="63"/>
+    <w:lsdException w:name="Medium Shading 2 Accent 3" w:uiPriority="64"/>
+    <w:lsdException w:name="Medium List 1 Accent 3" w:uiPriority="65"/>
+    <w:lsdException w:name="Medium List 2 Accent 3" w:uiPriority="66"/>
+    <w:lsdException w:name="Medium Grid 1 Accent 3" w:uiPriority="67"/>
+    <w:lsdException w:name="Medium Grid 2 Accent 3" w:uiPriority="68"/>
+    <w:lsdException w:name="Medium Grid 3 Accent 3" w:uiPriority="69"/>
+    <w:lsdException w:name="Dark List Accent 3" w:uiPriority="70"/>
+    <w:lsdException w:name="Colorful Shading Accent 3" w:uiPriority="71"/>
+    <w:lsdException w:name="Colorful List Accent 3" w:uiPriority="72"/>
+    <w:lsdException w:name="Colorful Grid Accent 3" w:uiPriority="73"/>
+    <w:lsdException w:name="Light Shading Accent 4" w:uiPriority="60"/>
+    <w:lsdException w:name="Light List Accent 4" w:uiPriority="61"/>
+    <w:lsdException w:name="Light Grid Accent 4" w:uiPriority="62"/>
+    <w:lsdException w:name="Medium Shading 1 Accent 4" w:uiPriority="63"/>
+    <w:lsdException w:name="Medium Shading 2 Accent 4" w:uiPriority="64"/>
+    <w:lsdException w:name="Medium List 1 Accent 4" w:uiPriority="65"/>
+    <w:lsdException w:name="Medium List 2 Accent 4" w:uiPriority="66"/>
+    <w:lsdException w:name="Medium Grid 1 Accent 4" w:uiPriority="67"/>
+    <w:lsdException w:name="Medium Grid 2 Accent 4" w:uiPriority="68"/>
+    <w:lsdException w:name="Medium Grid 3 Accent 4" w:uiPriority="69"/>
+    <w:lsdException w:name="Dark List Accent 4" w:uiPriority="70"/>
+    <w:lsdException w:name="Colorful Shading Accent 4" w:uiPriority="71"/>
+    <w:lsdException w:name="Colorful List Accent 4" w:uiPriority="72"/>
+    <w:lsdException w:name="Colorful Grid Accent 4" w:uiPriority="73"/>
+    <w:lsdException w:name="Light Shading Accent 5" w:uiPriority="60"/>
+    <w:lsdException w:name="Light List Accent 5" w:uiPriority="61"/>
+    <w:lsdException w:name="Light Grid Accent 5" w:uiPriority="62"/>
+    <w:lsdException w:name="Medium Shading 1 Accent 5" w:uiPriority="63"/>
+    <w:lsdException w:name="Medium Shading 2 Accent 5" w:uiPriority="64"/>
+    <w:lsdException w:name="Medium List 1 Accent 5" w:uiPriority="65"/>
+    <w:lsdException w:name="Medium List 2 Accent 5" w:uiPriority="66"/>
+    <w:lsdException w:name="Medium Grid 1 Accent 5" w:uiPriority="67"/>
+    <w:lsdException w:name="Medium Grid 2 Accent 5" w:uiPriority="68"/>
+    <w:lsdException w:name="Medium Grid 3 Accent 5" w:uiPriority="69"/>
+    <w:lsdException w:name="Dark List Accent 5" w:uiPriority="70"/>
+    <w:lsdException w:name="Colorful Shading Accent 5" w:uiPriority="71"/>
+    <w:lsdException w:name="Colorful List Accent 5" w:uiPriority="72"/>
+    <w:lsdException w:name="Colorful Grid Accent 5" w:uiPriority="73"/>
+    <w:lsdException w:name="Light Shading Accent 6" w:uiPriority="60"/>
+    <w:lsdException w:name="Light List Accent 6" w:uiPriority="61"/>
+    <w:lsdException w:name="Light Grid Accent 6" w:uiPriority="62"/>
+    <w:lsdException w:name="Medium Shading 1 Accent 6" w:uiPriority="63"/>
+    <w:lsdException w:name="Medium Shading 2 Accent 6" w:uiPriority="64"/>
+    <w:lsdException w:name="Medium List 1 Accent 6" w:uiPriority="65"/>
+    <w:lsdException w:name="Medium List 2 Accent 6" w:uiPriority="66"/>
+    <w:lsdException w:name="Medium Grid 1 Accent 6" w:uiPriority="67"/>
+    <w:lsdException w:name="Medium Grid 2 Accent 6" w:uiPriority="68"/>
+    <w:lsdException w:name="Medium Grid 3 Accent 6" w:uiPriority="69"/>
+    <w:lsdException w:name="Dark List Accent 6" w:uiPriority="70"/>
+    <w:lsdException w:name="Colorful Shading Accent 6" w:uiPriority="71"/>
+    <w:lsdException w:name="Colorful List Accent 6" w:uiPriority="72"/>
+    <w:lsdException w:name="Colorful Grid Accent 6" w:uiPriority="73"/>
+    <w:lsdException w:name="Subtle Emphasis" w:uiPriority="19" w:qFormat="1"/>
+    <w:lsdException w:name="Intense Emphasis" w:uiPriority="21" w:qFormat="1"/>
+    <w:lsdException w:name="Subtle Reference" w:uiPriority="31" w:qFormat="1"/>
+    <w:lsdException w:name="Intense Reference" w:uiPriority="32" w:qFormat="1"/>
+    <w:lsdException w:name="Book Title" w:uiPriority="33" w:qFormat="1"/>
+    <w:lsdException w:name="Bibliography" w:semiHidden="1" w:uiPriority="37" w:unhideWhenUsed="1"/>
+    <w:lsdException w:name="TOC Heading" w:semiHidden="1" w:uiPriority="39" w:unhideWhenUsed="1" w:qFormat="1"/>
+    <w:lsdException w:name="Plain Table 1" w:uiPriority="41"/>
+    <w:lsdException w:name="Plain Table 2" w:uiPriority="42"/>
+    <w:lsdException w:name="Plain Table 3" w:uiPriority="43"/>
+    <w:lsdException w:name="Plain Table 4" w:uiPriority="44"/>
+    <w:lsdException w:name="Plain Table 5" w:uiPriority="45"/>
+    <w:lsdException w:name="Grid Table Light" w:uiPriority="40"/>
+    <w:lsdException w:name="Grid Table 1 Light" w:uiPriority="46"/>
+    <w:lsdException w:name="Grid Table 2" w:uiPriority="47"/>
+    <w:lsdException w:name="Grid Table 3" w:uiPriority="48"/>
+    <w:lsdException w:name="Grid Table 4" w:uiPriority="49"/>
+    <w:lsdException w:name="Grid Table 5 Dark" w:uiPriority="50"/>
+    <w:lsdException w:name="Grid Table 6 Colorful" w:uiPriority="51"/>
+    <w:lsdException w:name="Grid Table 7 Colorful" w:uiPriority="52"/>
+    <w:lsdException w:name="Grid Table 1 Light Accent 1" w:uiPriority="46"/>
+    <w:lsdException w:name="Grid Table 2 Accent 1" w:uiPriority="47"/>
+    <w:lsdException w:name="Grid Table 3 Accent 1" w:uiPriority="48"/>
+    <w:lsdException w:name="Grid Table 4 Accent 1" w:uiPriority="49"/>
+    <w:lsdException w:name="Grid Table 5 Dark Accent 1" w:uiPriority="50"/>
+    <w:lsdException w:name="Grid Table 6 Colorful Accent 1" w:uiPriority="51"/>
+    <w:lsdException w:name="Grid Table 7 Colorful Accent 1" w:uiPriority="52"/>
+    <w:lsdException w:name="Grid Table 1 Light Accent 2" w:uiPriority="46"/>
+    <w:lsdException w:name="Grid Table 2 Accent 2" w:uiPriority="47"/>
+    <w:lsdException w:name="Grid Table 3 Accent 2" w:uiPriority="48"/>
+    <w:lsdException w:name="Grid Table 4 Accent 2" w:uiPriority="49"/>
+    <w:lsdException w:name="Grid Table 5 Dark Accent 2" w:uiPriority="50"/>
+    <w:lsdException w:name="Grid Table 6 Colorful Accent 2" w:uiPriority="51"/>
+    <w:lsdException w:name="Grid Table 7 Colorful Accent 2" w:uiPriority="52"/>
+    <w:lsdException w:name="Grid Table 1 Light Accent 3" w:uiPriority="46"/>
+    <w:lsdException w:name="Grid Table 2 Accent 3" w:uiPriority="47"/>
+    <w:lsdException w:name="Grid Table 3 Accent 3" w:uiPriority="48"/>
+    <w:lsdException w:name="Grid Table 4 Accent 3" w:uiPriority="49"/>
+    <w:lsdException w:name="Grid Table 5 Dark Accent 3" w:uiPriority="50"/>
+    <w:lsdException w:name="Grid Table 6 Colorful Accent 3" w:uiPriority="51"/>
+    <w:lsdException w:name="Grid Table 7 Colorful Accent 3" w:uiPriority="52"/>
+    <w:lsdException w:name="Grid Table 1 Light Accent 4" w:uiPriority="46"/>
+    <w:lsdException w:name="Grid Table 2 Accent 4" w:uiPriority="47"/>
+    <w:lsdException w:name="Grid Table 3 Accent 4" w:uiPriority="48"/>
+    <w:lsdException w:name="Grid Table 4 Accent 4" w:uiPriority="49"/>
+    <w:lsdException w:name="Grid Table 5 Dark Accent 4" w:uiPriority="50"/>
+    <w:lsdException w:name="Grid Table 6 Colorful Accent 4" w:uiPriority="51"/>
+    <w:lsdException w:name="Grid Table 7 Colorful Accent 4" w:uiPriority="52"/>
+    <w:lsdException w:name="Grid Table 1 Light Accent 5" w:uiPriority="46"/>
+    <w:lsdException w:name="Grid Table 2 Accent 5" w:uiPriority="47"/>
+    <w:lsdException w:name="Grid Table 3 Accent 5" w:uiPriority="48"/>
+    <w:lsdException w:name="Grid Table 4 Accent 5" w:uiPriority="49"/>
+    <w:lsdException w:name="Grid Table 5 Dark Accent 5" w:uiPriority="50"/>
+    <w:lsdException w:name="Grid Table 6 Colorful Accent 5" w:uiPriority="51"/>
+    <w:lsdException w:name="Grid Table 7 Colorful Accent 5" w:uiPriority="52"/>
+    <w:lsdException w:name="Grid Table 1 Light Accent 6" w:uiPriority="46"/>
+    <w:lsdException w:name="Grid Table 2 Accent 6" w:uiPriority="47"/>
+    <w:lsdException w:name="Grid Table 3 Accent 6" w:uiPriority="48"/>
+    <w:lsdException w:name="Grid Table 4 Accent 6" w:uiPriority="49"/>
+    <w:lsdException w:name="Grid Table 5 Dark Accent 6" w:uiPriority="50"/>
+    <w:lsdException w:name="Grid Table 6 Colorful Accent 6" w:uiPriority="51"/>
+    <w:lsdException w:name="Grid Table 7 Colorful Accent 6" w:uiPriority="52"/>
+    <w:lsdException w:name="List Table 1 Light" w:uiPriority="46"/>
+    <w:lsdException w:name="List Table 2" w:uiPriority="47"/>
+    <w:lsdException w:name="List Table 3" w:uiPriority="48"/>
+    <w:lsdException w:name="List Table 4" w:uiPriority="49"/>
+    <w:lsdException w:name="List Table 5 Dark" w:uiPriority="50"/>
+    <w:lsdException w:name="List Table 6 Colorful" w:uiPriority="51"/>
+    <w:lsdException w:name="List Table 7 Colorful" w:uiPriority="52"/>
+    <w:lsdException w:name="List Table 1 Light Accent 1" w:uiPriority="46"/>
+    <w:lsdException w:name="List Table 2 Accent 1" w:uiPriority="47"/>
+    <w:lsdException w:name="List Table 3 Accent 1" w:uiPriority="48"/>
+    <w:lsdException w:name="List Table 4 Accent 1" w:uiPriority="49"/>
+    <w:lsdException w:name="List Table 5 Dark Accent 1" w:uiPriority="50"/>
+    <w:lsdException w:name="List Table 6 Colorful Accent 1" w:uiPriority="51"/>
+    <w:lsdException w:name="List Table 7 Colorful Accent 1" w:uiPriority="52"/>
+    <w:lsdException w:name="List Table 1 Light Accent 2" w:uiPriority="46"/>
+    <w:lsdException w:name="List Table 2 Accent 2" w:uiPriority="47"/>
+    <w:lsdException w:name="List Table 3 Accent 2" w:uiPriority="48"/>
+    <w:lsdException w:name="List Table 4 Accent 2" w:uiPriority="49"/>
+    <w:lsdException w:name="List Table 5 Dark Accent 2" w:uiPriority="50"/>
+    <w:lsdException w:name="List Table 6 Colorful Accent 2" w:uiPriority="51"/>
+    <w:lsdException w:name="List Table 7 Colorful Accent 2" w:uiPriority="52"/>
+    <w:lsdException w:name="List Table 1 Light Accent 3" w:uiPriority="46"/>
+    <w:lsdException w:name="List Table 2 Accent 3" w:uiPriority="47"/>
+    <w:lsdException w:name="List Table 3 Accent 3" w:uiPriority="48"/>
+    <w:lsdException w:name="List Table 4 Accent 3" w:uiPriority="49"/>
+    <w:lsdException w:name="List Table 5 Dark Accent 3" w:uiPriority="50"/>
+    <w:lsdException w:name="List Table 6 Colorful Accent 3" w:uiPriority="51"/>
+    <w:lsdException w:name="List Table 7 Colorful Accent 3" w:uiPriority="52"/>
+    <w:lsdException w:name="List Table 1 Light Accent 4" w:uiPriority="46"/>
+    <w:lsdException w:name="List Table 2 Accent 4" w:uiPriority="47"/>
+    <w:lsdException w:name="List Table 3 Accent 4" w:uiPriority="48"/>
+    <w:lsdException w:name="List Table 4 Accent 4" w:uiPriority="49"/>
+    <w:lsdException w:name="List Table 5 Dark Accent 4" w:uiPriority="50"/>
+    <w:lsdException w:name="List Table 6 Colorful Accent 4" w:uiPriority="51"/>
+    <w:lsdException w:name="List Table 7 Colorful Accent 4" w:uiPriority="52"/>
+    <w:lsdException w:name="List Table 1 Light Accent 5" w:uiPriority="46"/>
+    <w:lsdException w:name="List Table 2 Accent 5" w:uiPriority="47"/>
+    <w:lsdException w:name="List Table 3 Accent 5" w:uiPriority="48"/>
+    <w:lsdException w:name="List Table 4 Accent 5" w:uiPriority="49"/>
+    <w:lsdException w:name="List Table 5 Dark Accent 5" w:uiPriority="50"/>
+    <w:lsdException w:name="List Table 6 Colorful Accent 5" w:uiPriority="51"/>
+    <w:lsdException w:name="List Table 7 Colorful Accent 5" w:uiPriority="52"/>
+    <w:lsdException w:name="List Table 1 Light Accent 6" w:uiPriority="46"/>
+    <w:lsdException w:name="List Table 2 Accent 6" w:uiPriority="47"/>
+    <w:lsdException w:name="List Table 3 Accent 6" w:uiPriority="48"/>
+    <w:lsdException w:name="List Table 4 Accent 6" w:uiPriority="49"/>
+    <w:lsdException w:name="List Table 5 Dark Accent 6" w:uiPriority="50"/>
+    <w:lsdException w:name="List Table 6 Colorful Accent 6" w:uiPriority="51"/>
+    <w:lsdException w:name="List Table 7 Colorful Accent 6" w:uiPriority="52"/>
+  </w:latentStyles>
+  <w:style w:type="paragraph" w:default="1" w:styleId="Normal">
+    <w:name w:val="Normal"/>
+    <w:qFormat/>
+  </w:style>
+  <w:style w:type="character" w:default="1" w:styleId="DefaultParagraphFont">
+    <w:name w:val="Default Paragraph Font"/>
+    <w:uiPriority w:val="1"/>
+    <w:semiHidden/>
+    <w:unhideWhenUsed/>
+  </w:style>
+  <w:style w:type="table" w:default="1" w:styleId="TableNormal">
+    <w:name w:val="Normal Table"/>
+    <w:uiPriority w:val="99"/>
+    <w:semiHidden/>
+    <w:unhideWhenUsed/>
+    <w:tblPr>
+      <w:tblInd w:w="0" w:type="dxa"/>
+      <w:tblCellMar>
+        <w:top w:w="0" w:type="dxa"/>
+        <w:left w:w="108" w:type="dxa"/>
+        <w:bottom w:w="0" w:type="dxa"/>
+        <w:right w:w="108" w:type="dxa"/>
+      </w:tblCellMar>
+    </w:tblPr>
+  </w:style>
+  <w:style w:type="numbering" w:default="1" w:styleId="NoList">
+    <w:name w:val="No List"/>
+    <w:uiPriority w:val="99"/>
+    <w:semiHidden/>
+    <w:unhideWhenUsed/>
+  </w:style>
+  <w:style w:type="character" w:styleId="PlaceholderText">
+    <w:name w:val="Placeholder Text"/>
+    <w:basedOn w:val="DefaultParagraphFont"/>
+    <w:uiPriority w:val="99"/>
+    <w:semiHidden/>
+    <w:rsid w:val="00197C0B"/>
+    <w:rPr>
+      <w:color w:val="808080"/>
+    </w:rPr>
+  </w:style>
+</w:styles>
+</file>
+
+<file path=word/glossary/webSettings.xml><?xml version="1.0" encoding="utf-8"?>
+<w:webSettings xmlns:mc="http://schemas.openxmlformats.org/markup-compatibility/2006" xmlns:r="http://schemas.openxmlformats.org/officeDocument/2006/relationships" xmlns:w="http://schemas.openxmlformats.org/wordprocessingml/2006/main" xmlns:w14="http://schemas.microsoft.com/office/word/2010/wordml" xmlns:w15="http://schemas.microsoft.com/office/word/2012/wordml" mc:Ignorable="w14 w15">
+  <w:optimizeForBrowser/>
+  <w:allowPNG/>
+</w:webSettings>
 </file>
 
 <file path=word/theme/theme1.xml><?xml version="1.0" encoding="utf-8"?>

</xml_diff>